<commit_message>
dodane heatmap test Tuskey i Wilcoxon
</commit_message>
<xml_diff>
--- a/Sprawozdanie z projektu.docx
+++ b/Sprawozdanie z projektu.docx
@@ -39,15 +39,877 @@
         <w:t xml:space="preserve"> jak uruchomić program, aby uzyskać prawidłowe wyniki</w:t>
       </w:r>
       <w:r>
+        <w:t>, jak przygotować dane, co jest potrzebne do wykonania analizy i zwracane jako rezultat działania programu.</w:t>
+      </w:r>
+    </w:p>
+    <w:p/>
+    <w:p>
+      <w:pPr>
+        <w:pStyle w:val="Nagwek2"/>
+      </w:pPr>
+      <w:r>
+        <w:t>Braki danych</w:t>
+      </w:r>
+    </w:p>
+    <w:p>
+      <w:r>
+        <w:t>Funkcja Replace_blank_with_NA() odpowiada za zamianę ‘’ ‘’ występujących w pliku na NA.</w:t>
+      </w:r>
+      <w:r>
+        <w:br/>
+        <w:t>Następnie funkcja Remove_NA() usuwa NA w kolumnach nienumerycznych oraz zastępuje NA medianą z danej grupy w kolumnach numerycznych.</w:t>
+      </w:r>
+      <w:r>
+        <w:t xml:space="preserve"> Wszystkie zmiany zapisywane są do pliku raport.txt. W przypadku kolumn numerycznych - w jakiej kolumnie i grupie wykryto brak w wartości oraz ile wynosi mediana, która jest wstawiana w to miejsce. W przypadku kolumn nienumerycznych – numer usuniętego wiersza.</w:t>
+      </w:r>
+    </w:p>
+    <w:p>
+      <w:r>
+        <w:rPr>
+          <w:noProof/>
+        </w:rPr>
+        <w:drawing>
+          <wp:inline distT="0" distB="0" distL="0" distR="0" wp14:anchorId="11915D8F" wp14:editId="3F1B40B0">
+            <wp:extent cx="5760720" cy="985520"/>
+            <wp:effectExtent l="0" t="0" r="0" b="5080"/>
+            <wp:docPr id="29881768" name="Obraz 1"/>
+            <wp:cNvGraphicFramePr>
+              <a:graphicFrameLocks xmlns:a="http://schemas.openxmlformats.org/drawingml/2006/main" noChangeAspect="1"/>
+            </wp:cNvGraphicFramePr>
+            <a:graphic xmlns:a="http://schemas.openxmlformats.org/drawingml/2006/main">
+              <a:graphicData uri="http://schemas.openxmlformats.org/drawingml/2006/picture">
+                <pic:pic xmlns:pic="http://schemas.openxmlformats.org/drawingml/2006/picture">
+                  <pic:nvPicPr>
+                    <pic:cNvPr id="29881768" name=""/>
+                    <pic:cNvPicPr/>
+                  </pic:nvPicPr>
+                  <pic:blipFill>
+                    <a:blip r:embed="rId5"/>
+                    <a:stretch>
+                      <a:fillRect/>
+                    </a:stretch>
+                  </pic:blipFill>
+                  <pic:spPr>
+                    <a:xfrm>
+                      <a:off x="0" y="0"/>
+                      <a:ext cx="5760720" cy="985520"/>
+                    </a:xfrm>
+                    <a:prstGeom prst="rect">
+                      <a:avLst/>
+                    </a:prstGeom>
+                  </pic:spPr>
+                </pic:pic>
+              </a:graphicData>
+            </a:graphic>
+          </wp:inline>
+        </w:drawing>
+      </w:r>
+    </w:p>
+    <w:p>
+      <w:pPr>
+        <w:pStyle w:val="Nagwek2"/>
+      </w:pPr>
+      <w:r>
+        <w:t>Rapo</w:t>
+      </w:r>
+      <w:r>
+        <w:t>rt istniejących grup</w:t>
+      </w:r>
+    </w:p>
+    <w:p>
+      <w:r>
+        <w:t>Funkcja count_groups() odpowiada za wypisanie wszystkich istniejących w pliku csv grup, wraz z ilością wierszy do niej przypisanych, do pliku raport.txt.</w:t>
+      </w:r>
+    </w:p>
+    <w:p>
+      <w:r>
+        <w:rPr>
+          <w:noProof/>
+        </w:rPr>
+        <w:drawing>
+          <wp:inline distT="0" distB="0" distL="0" distR="0" wp14:anchorId="5D7D2FB4" wp14:editId="0C3824CA">
+            <wp:extent cx="4048690" cy="1133633"/>
+            <wp:effectExtent l="0" t="0" r="9525" b="9525"/>
+            <wp:docPr id="402397215" name="Obraz 1"/>
+            <wp:cNvGraphicFramePr>
+              <a:graphicFrameLocks xmlns:a="http://schemas.openxmlformats.org/drawingml/2006/main" noChangeAspect="1"/>
+            </wp:cNvGraphicFramePr>
+            <a:graphic xmlns:a="http://schemas.openxmlformats.org/drawingml/2006/main">
+              <a:graphicData uri="http://schemas.openxmlformats.org/drawingml/2006/picture">
+                <pic:pic xmlns:pic="http://schemas.openxmlformats.org/drawingml/2006/picture">
+                  <pic:nvPicPr>
+                    <pic:cNvPr id="402397215" name=""/>
+                    <pic:cNvPicPr/>
+                  </pic:nvPicPr>
+                  <pic:blipFill>
+                    <a:blip r:embed="rId6"/>
+                    <a:stretch>
+                      <a:fillRect/>
+                    </a:stretch>
+                  </pic:blipFill>
+                  <pic:spPr>
+                    <a:xfrm>
+                      <a:off x="0" y="0"/>
+                      <a:ext cx="4048690" cy="1133633"/>
+                    </a:xfrm>
+                    <a:prstGeom prst="rect">
+                      <a:avLst/>
+                    </a:prstGeom>
+                  </pic:spPr>
+                </pic:pic>
+              </a:graphicData>
+            </a:graphic>
+          </wp:inline>
+        </w:drawing>
+      </w:r>
+    </w:p>
+    <w:p>
+      <w:pPr>
+        <w:pStyle w:val="Nagwek2"/>
+      </w:pPr>
+      <w:r>
+        <w:t>Wartości odstające</w:t>
+      </w:r>
+    </w:p>
+    <w:p>
+      <w:r>
+        <w:t>Funkcja Outliers_detection() zapisuje do plik</w:t>
+      </w:r>
+      <w:r>
+        <w:t>u raport.txt wartości odstające w każdej kolumnie numerycznej i dla każdej grupy. Tworzy również boxplot</w:t>
+      </w:r>
+      <w:r>
+        <w:t xml:space="preserve">y uwidaczniające wartości odstające lub ich brak </w:t>
+      </w:r>
+      <w:r>
+        <w:t xml:space="preserve">zapisywany do pdf „Outliers”. </w:t>
+      </w:r>
+      <w:r>
+        <w:br/>
+        <w:t>Przykład :</w:t>
+      </w:r>
+    </w:p>
+    <w:p>
+      <w:r>
+        <w:rPr>
+          <w:noProof/>
+        </w:rPr>
+        <w:drawing>
+          <wp:inline distT="0" distB="0" distL="0" distR="0" wp14:anchorId="5522A445" wp14:editId="6D997151">
+            <wp:extent cx="2962688" cy="1324160"/>
+            <wp:effectExtent l="0" t="0" r="0" b="9525"/>
+            <wp:docPr id="338186592" name="Obraz 1"/>
+            <wp:cNvGraphicFramePr>
+              <a:graphicFrameLocks xmlns:a="http://schemas.openxmlformats.org/drawingml/2006/main" noChangeAspect="1"/>
+            </wp:cNvGraphicFramePr>
+            <a:graphic xmlns:a="http://schemas.openxmlformats.org/drawingml/2006/main">
+              <a:graphicData uri="http://schemas.openxmlformats.org/drawingml/2006/picture">
+                <pic:pic xmlns:pic="http://schemas.openxmlformats.org/drawingml/2006/picture">
+                  <pic:nvPicPr>
+                    <pic:cNvPr id="338186592" name=""/>
+                    <pic:cNvPicPr/>
+                  </pic:nvPicPr>
+                  <pic:blipFill>
+                    <a:blip r:embed="rId7"/>
+                    <a:stretch>
+                      <a:fillRect/>
+                    </a:stretch>
+                  </pic:blipFill>
+                  <pic:spPr>
+                    <a:xfrm>
+                      <a:off x="0" y="0"/>
+                      <a:ext cx="2962688" cy="1324160"/>
+                    </a:xfrm>
+                    <a:prstGeom prst="rect">
+                      <a:avLst/>
+                    </a:prstGeom>
+                  </pic:spPr>
+                </pic:pic>
+              </a:graphicData>
+            </a:graphic>
+          </wp:inline>
+        </w:drawing>
+      </w:r>
+    </w:p>
+    <w:p>
+      <w:r>
+        <w:br w:type="page"/>
+      </w:r>
+    </w:p>
+    <w:p>
+      <w:r>
+        <w:lastRenderedPageBreak/>
+        <w:br/>
+      </w:r>
+      <w:r>
+        <w:br/>
+      </w:r>
+      <w:r>
+        <w:rPr>
+          <w:noProof/>
+        </w:rPr>
+        <w:drawing>
+          <wp:inline distT="0" distB="0" distL="0" distR="0" wp14:anchorId="6518B7E7" wp14:editId="3B2C5ECD">
+            <wp:extent cx="3992681" cy="3909060"/>
+            <wp:effectExtent l="0" t="0" r="8255" b="0"/>
+            <wp:docPr id="1266423245" name="Obraz 1"/>
+            <wp:cNvGraphicFramePr>
+              <a:graphicFrameLocks xmlns:a="http://schemas.openxmlformats.org/drawingml/2006/main" noChangeAspect="1"/>
+            </wp:cNvGraphicFramePr>
+            <a:graphic xmlns:a="http://schemas.openxmlformats.org/drawingml/2006/main">
+              <a:graphicData uri="http://schemas.openxmlformats.org/drawingml/2006/picture">
+                <pic:pic xmlns:pic="http://schemas.openxmlformats.org/drawingml/2006/picture">
+                  <pic:nvPicPr>
+                    <pic:cNvPr id="1266423245" name=""/>
+                    <pic:cNvPicPr/>
+                  </pic:nvPicPr>
+                  <pic:blipFill>
+                    <a:blip r:embed="rId8"/>
+                    <a:stretch>
+                      <a:fillRect/>
+                    </a:stretch>
+                  </pic:blipFill>
+                  <pic:spPr>
+                    <a:xfrm>
+                      <a:off x="0" y="0"/>
+                      <a:ext cx="3994741" cy="3911077"/>
+                    </a:xfrm>
+                    <a:prstGeom prst="rect">
+                      <a:avLst/>
+                    </a:prstGeom>
+                  </pic:spPr>
+                </pic:pic>
+              </a:graphicData>
+            </a:graphic>
+          </wp:inline>
+        </w:drawing>
+      </w:r>
+    </w:p>
+    <w:p>
+      <w:pPr>
+        <w:pStyle w:val="Nagwek2"/>
+      </w:pPr>
+      <w:r>
+        <w:t>Charakterystyka badanych grup</w:t>
+      </w:r>
+    </w:p>
+    <w:p>
+      <w:r>
+        <w:t xml:space="preserve">Funkcja Characteristics() dla każdej grupy w każdej kolumnie numerycznej przygotowuje raport minimalnej i maksymalnej wartości, średniej, mediany oraz 1 i 3 kwartylu. </w:t>
+      </w:r>
+    </w:p>
+    <w:p>
+      <w:r>
+        <w:rPr>
+          <w:noProof/>
+        </w:rPr>
+        <w:drawing>
+          <wp:inline distT="0" distB="0" distL="0" distR="0" wp14:anchorId="3ECE1186" wp14:editId="451207D6">
+            <wp:extent cx="4858428" cy="1571844"/>
+            <wp:effectExtent l="0" t="0" r="0" b="9525"/>
+            <wp:docPr id="1549735804" name="Obraz 1"/>
+            <wp:cNvGraphicFramePr>
+              <a:graphicFrameLocks xmlns:a="http://schemas.openxmlformats.org/drawingml/2006/main" noChangeAspect="1"/>
+            </wp:cNvGraphicFramePr>
+            <a:graphic xmlns:a="http://schemas.openxmlformats.org/drawingml/2006/main">
+              <a:graphicData uri="http://schemas.openxmlformats.org/drawingml/2006/picture">
+                <pic:pic xmlns:pic="http://schemas.openxmlformats.org/drawingml/2006/picture">
+                  <pic:nvPicPr>
+                    <pic:cNvPr id="1549735804" name=""/>
+                    <pic:cNvPicPr/>
+                  </pic:nvPicPr>
+                  <pic:blipFill>
+                    <a:blip r:embed="rId9"/>
+                    <a:stretch>
+                      <a:fillRect/>
+                    </a:stretch>
+                  </pic:blipFill>
+                  <pic:spPr>
+                    <a:xfrm>
+                      <a:off x="0" y="0"/>
+                      <a:ext cx="4858428" cy="1571844"/>
+                    </a:xfrm>
+                    <a:prstGeom prst="rect">
+                      <a:avLst/>
+                    </a:prstGeom>
+                  </pic:spPr>
+                </pic:pic>
+              </a:graphicData>
+            </a:graphic>
+          </wp:inline>
+        </w:drawing>
+      </w:r>
+    </w:p>
+    <w:p>
+      <w:pPr>
+        <w:rPr>
+          <w:rFonts w:asciiTheme="majorHAnsi" w:eastAsiaTheme="majorEastAsia" w:hAnsiTheme="majorHAnsi" w:cstheme="majorBidi"/>
+          <w:color w:val="2F5496" w:themeColor="accent1" w:themeShade="BF"/>
+          <w:sz w:val="26"/>
+          <w:szCs w:val="26"/>
+        </w:rPr>
+      </w:pPr>
+      <w:r>
+        <w:br w:type="page"/>
+      </w:r>
+    </w:p>
+    <w:p>
+      <w:pPr>
+        <w:pStyle w:val="Nagwek2"/>
+      </w:pPr>
+      <w:r>
+        <w:lastRenderedPageBreak/>
+        <w:t>Analiza porównawcza pomiędzy grupami</w:t>
+      </w:r>
+    </w:p>
+    <w:p>
+      <w:r>
+        <w:br/>
+        <w:t>Dla każdego z testów przyjęłam wartość graniczną p.value=0.05</w:t>
+      </w:r>
+    </w:p>
+    <w:p>
+      <w:r>
+        <w:rPr>
+          <w:b/>
+          <w:bCs/>
+        </w:rPr>
+        <w:t>Homogeniczność i rozkład normalny</w:t>
+      </w:r>
+      <w:r>
+        <w:t xml:space="preserve"> </w:t>
+      </w:r>
+      <w:r>
+        <w:br/>
+      </w:r>
+      <w:r>
+        <w:t>Funkcja Homogenity_of_variance_raport() sprawdza</w:t>
+      </w:r>
+      <w:r>
+        <w:t xml:space="preserve"> za pomocą testu </w:t>
+      </w:r>
+      <w:r>
+        <w:t>Levene’a</w:t>
+      </w:r>
+      <w:r>
+        <w:t xml:space="preserve"> czy dla każdej kolumny numerycznej wariancja jest homogeniczna. </w:t>
+      </w:r>
+      <w:r>
+        <w:t xml:space="preserve">Funkcja Normal_distribution_raport() </w:t>
+      </w:r>
+      <w:r>
+        <w:t xml:space="preserve">przeprowadzając test Shapiro-Wilka </w:t>
+      </w:r>
+      <w:r>
+        <w:t xml:space="preserve">sprawdza czy rozkład jest normalny. Wyniki tego sprawdzenia są raportowane do pliku raport.txt. </w:t>
+      </w:r>
+      <w:r>
+        <w:br/>
+        <w:t xml:space="preserve">Obie te funkcje wywoływane są w funkcji Density_normal_and_homogenic_info() która dodatkowo zwraca listę z wektorami </w:t>
+      </w:r>
+      <w:r>
+        <w:t>:</w:t>
+      </w:r>
+      <w:r>
+        <w:br/>
+        <w:t xml:space="preserve">1.) nazw </w:t>
+      </w:r>
+      <w:r>
+        <w:t>kolumn dla których istniała jakaś grupa która nie miała rozkładu normalnego</w:t>
+      </w:r>
+      <w:r>
+        <w:br/>
+        <w:t>2.)</w:t>
+      </w:r>
+      <w:r>
+        <w:t xml:space="preserve"> </w:t>
+      </w:r>
+      <w:r>
+        <w:t>nazw</w:t>
+      </w:r>
+      <w:r>
+        <w:t xml:space="preserve"> kolumn z homogeniczną wariancją. </w:t>
+      </w:r>
+      <w:r>
+        <w:br/>
+      </w:r>
+      <w:r>
+        <w:t>Dodatkowo tworzony jest pdf „Density” z wykresami obrazującymi rozkłady w każdej grupie w kolumnie numeryczne</w:t>
+      </w:r>
+      <w:r>
+        <w:t>j.</w:t>
+      </w:r>
+    </w:p>
+    <w:p>
+      <w:r>
+        <w:t>Przykład:</w:t>
+      </w:r>
+      <w:r>
+        <w:br/>
+      </w:r>
+      <w:r>
+        <w:rPr>
+          <w:noProof/>
+        </w:rPr>
+        <w:drawing>
+          <wp:inline distT="0" distB="0" distL="0" distR="0" wp14:anchorId="5F19E38F" wp14:editId="3BC2BEF3">
+            <wp:extent cx="3672840" cy="916362"/>
+            <wp:effectExtent l="0" t="0" r="3810" b="0"/>
+            <wp:docPr id="139792561" name="Obraz 1"/>
+            <wp:cNvGraphicFramePr>
+              <a:graphicFrameLocks xmlns:a="http://schemas.openxmlformats.org/drawingml/2006/main" noChangeAspect="1"/>
+            </wp:cNvGraphicFramePr>
+            <a:graphic xmlns:a="http://schemas.openxmlformats.org/drawingml/2006/main">
+              <a:graphicData uri="http://schemas.openxmlformats.org/drawingml/2006/picture">
+                <pic:pic xmlns:pic="http://schemas.openxmlformats.org/drawingml/2006/picture">
+                  <pic:nvPicPr>
+                    <pic:cNvPr id="139792561" name=""/>
+                    <pic:cNvPicPr/>
+                  </pic:nvPicPr>
+                  <pic:blipFill>
+                    <a:blip r:embed="rId10"/>
+                    <a:stretch>
+                      <a:fillRect/>
+                    </a:stretch>
+                  </pic:blipFill>
+                  <pic:spPr>
+                    <a:xfrm>
+                      <a:off x="0" y="0"/>
+                      <a:ext cx="3677898" cy="917624"/>
+                    </a:xfrm>
+                    <a:prstGeom prst="rect">
+                      <a:avLst/>
+                    </a:prstGeom>
+                  </pic:spPr>
+                </pic:pic>
+              </a:graphicData>
+            </a:graphic>
+          </wp:inline>
+        </w:drawing>
+      </w:r>
+    </w:p>
+    <w:p>
+      <w:r>
+        <w:rPr>
+          <w:noProof/>
+        </w:rPr>
+        <w:drawing>
+          <wp:inline distT="0" distB="0" distL="0" distR="0" wp14:anchorId="07E7E8D1" wp14:editId="54AC46D5">
+            <wp:extent cx="2413546" cy="2362200"/>
+            <wp:effectExtent l="0" t="0" r="6350" b="0"/>
+            <wp:docPr id="1247303955" name="Obraz 1"/>
+            <wp:cNvGraphicFramePr>
+              <a:graphicFrameLocks xmlns:a="http://schemas.openxmlformats.org/drawingml/2006/main" noChangeAspect="1"/>
+            </wp:cNvGraphicFramePr>
+            <a:graphic xmlns:a="http://schemas.openxmlformats.org/drawingml/2006/main">
+              <a:graphicData uri="http://schemas.openxmlformats.org/drawingml/2006/picture">
+                <pic:pic xmlns:pic="http://schemas.openxmlformats.org/drawingml/2006/picture">
+                  <pic:nvPicPr>
+                    <pic:cNvPr id="1247303955" name=""/>
+                    <pic:cNvPicPr/>
+                  </pic:nvPicPr>
+                  <pic:blipFill>
+                    <a:blip r:embed="rId11"/>
+                    <a:stretch>
+                      <a:fillRect/>
+                    </a:stretch>
+                  </pic:blipFill>
+                  <pic:spPr>
+                    <a:xfrm>
+                      <a:off x="0" y="0"/>
+                      <a:ext cx="2424687" cy="2373104"/>
+                    </a:xfrm>
+                    <a:prstGeom prst="rect">
+                      <a:avLst/>
+                    </a:prstGeom>
+                  </pic:spPr>
+                </pic:pic>
+              </a:graphicData>
+            </a:graphic>
+          </wp:inline>
+        </w:drawing>
+      </w:r>
+    </w:p>
+    <w:p>
+      <w:pPr>
+        <w:rPr>
+          <w:b/>
+          <w:bCs/>
+        </w:rPr>
+      </w:pPr>
+      <w:r>
+        <w:rPr>
+          <w:b/>
+          <w:bCs/>
+        </w:rPr>
+        <w:t>Czy istnieją różnice pomiędzy grupami</w:t>
+      </w:r>
+    </w:p>
+    <w:p>
+      <w:r>
+        <w:t xml:space="preserve">Funkcja </w:t>
+      </w:r>
+      <w:r>
+        <w:t xml:space="preserve">Statistics_test wywołuje funkcję Density_normal_and_homogenic_info() a następnie korzystając z tego co zwraca ta funkcja wywołuję funkcję </w:t>
+      </w:r>
+      <w:r>
+        <w:t>Apply_test()</w:t>
+      </w:r>
+      <w:r>
+        <w:t xml:space="preserve">. </w:t>
+      </w:r>
+      <w:r>
+        <w:br/>
+        <w:t xml:space="preserve">Apply_test()  </w:t>
+      </w:r>
+      <w:r>
+        <w:t>korzysta</w:t>
+      </w:r>
+      <w:r>
+        <w:t>jąc</w:t>
+      </w:r>
+      <w:r>
+        <w:t xml:space="preserve"> z </w:t>
+      </w:r>
+      <w:r>
+        <w:t xml:space="preserve">ilości grup oraz </w:t>
+      </w:r>
+      <w:r>
+        <w:t xml:space="preserve">informacji które </w:t>
+      </w:r>
+      <w:r>
+        <w:t>grupy dla jakich kolumn</w:t>
+      </w:r>
+      <w:r>
+        <w:t xml:space="preserve"> mają rozkład normalny i </w:t>
+      </w:r>
+      <w:r>
+        <w:t xml:space="preserve">które kolumny mają </w:t>
+      </w:r>
+      <w:r>
+        <w:t>wariancje homogeniczną</w:t>
+      </w:r>
+      <w:r>
         <w:t xml:space="preserve">, </w:t>
       </w:r>
       <w:r>
-        <w:t>jak przygotować dane</w:t>
-      </w:r>
-      <w:r>
-        <w:t>, co jest potrzebne do wykonania analizy i zwracane jako rezultat działania programu.</w:t>
-      </w:r>
-    </w:p>
+        <w:t>stosuje odpowiedni test statystyczny, którego nazwa, rezultat oraz to dla jakich danych był przeprowadzony, jest zapisywany do pliku raport.txt.</w:t>
+      </w:r>
+      <w:r>
+        <w:br/>
+        <w:t>Obecne testy:</w:t>
+      </w:r>
+      <w:r>
+        <w:br/>
+        <w:t>-Anova_test (gdy grup jest więcej niż 2 a dane mają rozkład normalny i wariancję homogeniczną)</w:t>
+      </w:r>
+      <w:r>
+        <w:br/>
+        <w:t>-Tukey_test (przeprowadzany automatycznie gdy test Anova wykaże p.value&lt;0.05)</w:t>
+      </w:r>
+      <w:r>
+        <w:br/>
+        <w:t>-Kruskal_test</w:t>
+      </w:r>
+      <w:r>
+        <w:t xml:space="preserve"> </w:t>
+      </w:r>
+      <w:r>
+        <w:t xml:space="preserve"> </w:t>
+      </w:r>
+      <w:r>
+        <w:t>(</w:t>
+      </w:r>
+      <w:r>
+        <w:t xml:space="preserve">gdy grup jest więcej niż 2 </w:t>
+      </w:r>
+      <w:r>
+        <w:t>i warunek na Anova test nie jest spełniony)</w:t>
+      </w:r>
+      <w:r>
+        <w:br/>
+        <w:t>-Dunn_test (przeprowadzany automatycznie gdy test Kruskala wykaże p.value&lt;0.05)</w:t>
+      </w:r>
+      <w:r>
+        <w:br/>
+      </w:r>
+      <w:r>
+        <w:lastRenderedPageBreak/>
+        <w:t>-T_Student</w:t>
+      </w:r>
+      <w:r>
+        <w:t xml:space="preserve"> (gdy grup</w:t>
+      </w:r>
+      <w:r>
+        <w:t>y</w:t>
+      </w:r>
+      <w:r>
+        <w:t xml:space="preserve"> </w:t>
+      </w:r>
+      <w:r>
+        <w:t>są</w:t>
+      </w:r>
+      <w:r>
+        <w:t xml:space="preserve"> </w:t>
+      </w:r>
+      <w:r>
+        <w:t>dwie</w:t>
+      </w:r>
+      <w:r>
+        <w:t xml:space="preserve"> a dane mają rozkład normalny i wariancję homogeniczną)</w:t>
+      </w:r>
+      <w:r>
+        <w:br/>
+        <w:t>-Welch</w:t>
+      </w:r>
+      <w:r>
+        <w:t xml:space="preserve"> (gdy grup</w:t>
+      </w:r>
+      <w:r>
+        <w:t>y</w:t>
+      </w:r>
+      <w:r>
+        <w:t xml:space="preserve"> </w:t>
+      </w:r>
+      <w:r>
+        <w:t>są</w:t>
+      </w:r>
+      <w:r>
+        <w:t xml:space="preserve"> </w:t>
+      </w:r>
+      <w:r>
+        <w:t>dwie</w:t>
+      </w:r>
+      <w:r>
+        <w:t xml:space="preserve"> </w:t>
+      </w:r>
+      <w:r>
+        <w:t>a dane mają rozkład normalny i niehomogeniczną wariancję</w:t>
+      </w:r>
+      <w:r>
+        <w:t>)</w:t>
+      </w:r>
+      <w:r>
+        <w:br/>
+        <w:t>- Wilcoxon (gdy grupy są dwie a dane nie mają rozkładu normalnego)</w:t>
+      </w:r>
+      <w:r>
+        <w:br/>
+      </w:r>
+      <w:r>
+        <w:br/>
+        <w:t>Przykład:</w:t>
+      </w:r>
+      <w:r>
+        <w:rPr>
+          <w:noProof/>
+        </w:rPr>
+        <w:t xml:space="preserve"> </w:t>
+      </w:r>
+      <w:r>
+        <w:rPr>
+          <w:noProof/>
+        </w:rPr>
+        <w:drawing>
+          <wp:inline distT="0" distB="0" distL="0" distR="0" wp14:anchorId="37EB9861" wp14:editId="24A478D6">
+            <wp:extent cx="5760720" cy="780415"/>
+            <wp:effectExtent l="0" t="0" r="0" b="635"/>
+            <wp:docPr id="479822101" name="Obraz 1"/>
+            <wp:cNvGraphicFramePr>
+              <a:graphicFrameLocks xmlns:a="http://schemas.openxmlformats.org/drawingml/2006/main" noChangeAspect="1"/>
+            </wp:cNvGraphicFramePr>
+            <a:graphic xmlns:a="http://schemas.openxmlformats.org/drawingml/2006/main">
+              <a:graphicData uri="http://schemas.openxmlformats.org/drawingml/2006/picture">
+                <pic:pic xmlns:pic="http://schemas.openxmlformats.org/drawingml/2006/picture">
+                  <pic:nvPicPr>
+                    <pic:cNvPr id="479822101" name=""/>
+                    <pic:cNvPicPr/>
+                  </pic:nvPicPr>
+                  <pic:blipFill>
+                    <a:blip r:embed="rId12"/>
+                    <a:stretch>
+                      <a:fillRect/>
+                    </a:stretch>
+                  </pic:blipFill>
+                  <pic:spPr>
+                    <a:xfrm>
+                      <a:off x="0" y="0"/>
+                      <a:ext cx="5760720" cy="780415"/>
+                    </a:xfrm>
+                    <a:prstGeom prst="rect">
+                      <a:avLst/>
+                    </a:prstGeom>
+                  </pic:spPr>
+                </pic:pic>
+              </a:graphicData>
+            </a:graphic>
+          </wp:inline>
+        </w:drawing>
+      </w:r>
+      <w:r>
+        <w:br/>
+      </w:r>
+    </w:p>
+    <w:p>
+      <w:pPr>
+        <w:pStyle w:val="Nagwek2"/>
+      </w:pPr>
+      <w:r>
+        <w:t>Analiza korelacji</w:t>
+      </w:r>
+    </w:p>
+    <w:p>
+      <w:r>
+        <w:t>Funkcja Correlation_analysis</w:t>
+      </w:r>
+      <w:r>
+        <w:t xml:space="preserve">() </w:t>
+      </w:r>
+      <w:r>
+        <w:t xml:space="preserve">używa testu Spearmana i </w:t>
+      </w:r>
+      <w:r>
+        <w:t>zapisuje do pliku raport.txt pomiędzy którymi kolumnami w obrębie jakiej grupy występuje korelacja oraz jaka jest jej siła i kierunek. Dodatkowo tworzony jest plik pdf „Correlations” z wykresami korelacji</w:t>
+      </w:r>
+      <w:r>
+        <w:t xml:space="preserve"> o ile takie istnieją</w:t>
+      </w:r>
+      <w:r>
+        <w:t>. Regresja liniowa wskazuje kierunek korelacji a pole dookoła niej reprezentuje siłę korelacji pomiędzy danymi. Punkty dookoła reprezentują dane.</w:t>
+      </w:r>
+      <w:r>
+        <w:t xml:space="preserve"> Tworzony jest również plik pdf „Heatmaps” z heatmapą korelacji kolumn w obrębie każdej grupy</w:t>
+      </w:r>
+      <w:r>
+        <w:t xml:space="preserve"> (w funkcji Generate_heatmap())</w:t>
+      </w:r>
+      <w:r>
+        <w:t>.</w:t>
+      </w:r>
+    </w:p>
+    <w:p>
+      <w:r>
+        <w:t>Przykład:</w:t>
+      </w:r>
+    </w:p>
+    <w:p>
+      <w:r>
+        <w:drawing>
+          <wp:inline distT="0" distB="0" distL="0" distR="0" wp14:anchorId="56003F20" wp14:editId="628282C5">
+            <wp:extent cx="3966883" cy="1461135"/>
+            <wp:effectExtent l="0" t="0" r="0" b="5715"/>
+            <wp:docPr id="207468009" name="Obraz 1"/>
+            <wp:cNvGraphicFramePr>
+              <a:graphicFrameLocks xmlns:a="http://schemas.openxmlformats.org/drawingml/2006/main" noChangeAspect="1"/>
+            </wp:cNvGraphicFramePr>
+            <a:graphic xmlns:a="http://schemas.openxmlformats.org/drawingml/2006/main">
+              <a:graphicData uri="http://schemas.openxmlformats.org/drawingml/2006/picture">
+                <pic:pic xmlns:pic="http://schemas.openxmlformats.org/drawingml/2006/picture">
+                  <pic:nvPicPr>
+                    <pic:cNvPr id="207468009" name=""/>
+                    <pic:cNvPicPr/>
+                  </pic:nvPicPr>
+                  <pic:blipFill>
+                    <a:blip r:embed="rId13"/>
+                    <a:stretch>
+                      <a:fillRect/>
+                    </a:stretch>
+                  </pic:blipFill>
+                  <pic:spPr>
+                    <a:xfrm>
+                      <a:off x="0" y="0"/>
+                      <a:ext cx="3975398" cy="1464271"/>
+                    </a:xfrm>
+                    <a:prstGeom prst="rect">
+                      <a:avLst/>
+                    </a:prstGeom>
+                  </pic:spPr>
+                </pic:pic>
+              </a:graphicData>
+            </a:graphic>
+          </wp:inline>
+        </w:drawing>
+      </w:r>
+      <w:r>
+        <w:br/>
+      </w:r>
+      <w:r>
+        <w:drawing>
+          <wp:inline distT="0" distB="0" distL="0" distR="0" wp14:anchorId="2B82960B" wp14:editId="4BC2F97D">
+            <wp:extent cx="2761129" cy="2800433"/>
+            <wp:effectExtent l="0" t="0" r="1270" b="0"/>
+            <wp:docPr id="1710879927" name="Obraz 1"/>
+            <wp:cNvGraphicFramePr>
+              <a:graphicFrameLocks xmlns:a="http://schemas.openxmlformats.org/drawingml/2006/main" noChangeAspect="1"/>
+            </wp:cNvGraphicFramePr>
+            <a:graphic xmlns:a="http://schemas.openxmlformats.org/drawingml/2006/main">
+              <a:graphicData uri="http://schemas.openxmlformats.org/drawingml/2006/picture">
+                <pic:pic xmlns:pic="http://schemas.openxmlformats.org/drawingml/2006/picture">
+                  <pic:nvPicPr>
+                    <pic:cNvPr id="1710879927" name=""/>
+                    <pic:cNvPicPr/>
+                  </pic:nvPicPr>
+                  <pic:blipFill>
+                    <a:blip r:embed="rId14"/>
+                    <a:stretch>
+                      <a:fillRect/>
+                    </a:stretch>
+                  </pic:blipFill>
+                  <pic:spPr>
+                    <a:xfrm>
+                      <a:off x="0" y="0"/>
+                      <a:ext cx="2785660" cy="2825314"/>
+                    </a:xfrm>
+                    <a:prstGeom prst="rect">
+                      <a:avLst/>
+                    </a:prstGeom>
+                  </pic:spPr>
+                </pic:pic>
+              </a:graphicData>
+            </a:graphic>
+          </wp:inline>
+        </w:drawing>
+      </w:r>
+      <w:r>
+        <w:drawing>
+          <wp:inline distT="0" distB="0" distL="0" distR="0" wp14:anchorId="6FE90A5E" wp14:editId="2A033BB7">
+            <wp:extent cx="2761129" cy="2803527"/>
+            <wp:effectExtent l="0" t="0" r="1270" b="0"/>
+            <wp:docPr id="1731605879" name="Obraz 1"/>
+            <wp:cNvGraphicFramePr>
+              <a:graphicFrameLocks xmlns:a="http://schemas.openxmlformats.org/drawingml/2006/main" noChangeAspect="1"/>
+            </wp:cNvGraphicFramePr>
+            <a:graphic xmlns:a="http://schemas.openxmlformats.org/drawingml/2006/main">
+              <a:graphicData uri="http://schemas.openxmlformats.org/drawingml/2006/picture">
+                <pic:pic xmlns:pic="http://schemas.openxmlformats.org/drawingml/2006/picture">
+                  <pic:nvPicPr>
+                    <pic:cNvPr id="1731605879" name=""/>
+                    <pic:cNvPicPr/>
+                  </pic:nvPicPr>
+                  <pic:blipFill>
+                    <a:blip r:embed="rId15"/>
+                    <a:stretch>
+                      <a:fillRect/>
+                    </a:stretch>
+                  </pic:blipFill>
+                  <pic:spPr>
+                    <a:xfrm>
+                      <a:off x="0" y="0"/>
+                      <a:ext cx="2781024" cy="2823728"/>
+                    </a:xfrm>
+                    <a:prstGeom prst="rect">
+                      <a:avLst/>
+                    </a:prstGeom>
+                  </pic:spPr>
+                </pic:pic>
+              </a:graphicData>
+            </a:graphic>
+          </wp:inline>
+        </w:drawing>
+      </w:r>
+    </w:p>
+    <w:p/>
+    <w:p/>
     <w:sectPr>
       <w:pgSz w:w="11906" w:h="16838"/>
       <w:pgMar w:top="1417" w:right="1417" w:bottom="1417" w:left="1417" w:header="708" w:footer="708" w:gutter="0"/>

</xml_diff>